<commit_message>
Review rettelser og accepttetst
</commit_message>
<xml_diff>
--- a/Hardware/Grænseflader og blokbeskrivelse.docx
+++ b/Hardware/Grænseflader og blokbeskrivelse.docx
@@ -152,6 +152,11 @@
           </w:tcPr>
           <w:p>
             <w:r>
+              <w:t xml:space="preserve">Ind; </w:t>
+            </w:r>
+            <w:bookmarkStart w:id="0" w:name="_GoBack"/>
+            <w:bookmarkEnd w:id="0"/>
+            <w:r>
               <w:t xml:space="preserve">-50 </w:t>
             </w:r>
             <w:proofErr w:type="spellStart"/>
@@ -167,6 +172,15 @@
               <w:t>mmHg</w:t>
             </w:r>
             <w:proofErr w:type="spellEnd"/>
+          </w:p>
+          <w:p/>
+          <w:p>
+            <w:r>
+              <w:t xml:space="preserve">Ud; </w:t>
+            </w:r>
+            <w:r>
+              <w:t>0 til 6,25 mV</w:t>
+            </w:r>
           </w:p>
         </w:tc>
         <w:tc>
@@ -225,13 +239,8 @@
           </w:tcPr>
           <w:p>
             <w:r>
-              <w:t xml:space="preserve">Ind; 0 til 6,25 </w:t>
-            </w:r>
-            <w:proofErr w:type="spellStart"/>
-            <w:r>
-              <w:t>mmHg</w:t>
-            </w:r>
-            <w:proofErr w:type="spellEnd"/>
+              <w:t>Ind; 0 til 6,25 mV</w:t>
+            </w:r>
           </w:p>
           <w:p/>
           <w:p>
@@ -431,10 +440,7 @@
         </w:tc>
       </w:tr>
     </w:tbl>
-    <w:p>
-      <w:bookmarkStart w:id="0" w:name="_GoBack"/>
-      <w:bookmarkEnd w:id="0"/>
-    </w:p>
+    <w:p/>
     <w:sectPr>
       <w:pgSz w:w="11906" w:h="16838"/>
       <w:pgMar w:top="1701" w:right="1134" w:bottom="1701" w:left="1134" w:header="708" w:footer="708" w:gutter="0"/>

</xml_diff>